<commit_message>
mail ve sms geliştirmeleri
</commit_message>
<xml_diff>
--- a/src/ITOVotingApplication.Web/Documents/yetkidilekcesi.docx
+++ b/src/ITOVotingApplication.Web/Documents/yetkidilekcesi.docx
@@ -43,7 +43,10 @@
         <w:t>.</w:t>
       </w:r>
       <w:r>
-        <w:t xml:space="preserve"> /……. / 2022</w:t>
+        <w:t xml:space="preserve"> /……. / 202</w:t>
+      </w:r>
+      <w:r>
+        <w:t>6</w:t>
       </w:r>
     </w:p>
     <w:p>
@@ -223,7 +226,14 @@
           <w:sz w:val="24"/>
           <w:szCs w:val="24"/>
         </w:rPr>
-        <w:t>Kasım 2022</w:t>
+        <w:t>Kasım 202</w:t>
+      </w:r>
+      <w:r>
+        <w:rPr>
+          <w:sz w:val="24"/>
+          <w:szCs w:val="24"/>
+        </w:rPr>
+        <w:t>6</w:t>
       </w:r>
       <w:r>
         <w:rPr>
@@ -759,7 +769,21 @@
           <w:b/>
           <w:bCs/>
         </w:rPr>
-        <w:t>YETKİLİ AD SOYAD   :</w:t>
+        <w:t xml:space="preserve">YETKİLİ AD SOYAD   </w:t>
+      </w:r>
+      <w:r>
+        <w:rPr>
+          <w:b/>
+          <w:bCs/>
+        </w:rPr>
+        <w:t xml:space="preserve"> </w:t>
+      </w:r>
+      <w:r>
+        <w:rPr>
+          <w:b/>
+          <w:bCs/>
+        </w:rPr>
+        <w:t>:</w:t>
       </w:r>
       <w:r>
         <w:rPr>
@@ -795,7 +819,14 @@
           <w:b/>
           <w:bCs/>
         </w:rPr>
-        <w:t xml:space="preserve"> :</w:t>
+        <w:t xml:space="preserve"> </w:t>
+      </w:r>
+      <w:r>
+        <w:rPr>
+          <w:b/>
+          <w:bCs/>
+        </w:rPr>
+        <w:t>:</w:t>
       </w:r>
       <w:r>
         <w:rPr>
@@ -817,14 +848,28 @@
           <w:b/>
           <w:bCs/>
         </w:rPr>
-        <w:t xml:space="preserve">KOMİTE NO              : </w:t>
-      </w:r>
-      <w:r>
-        <w:rPr>
-          <w:b/>
-          <w:bCs/>
-        </w:rPr>
-        <w:t xml:space="preserve">     </w:t>
+        <w:t xml:space="preserve">KOMİTE NO              </w:t>
+      </w:r>
+      <w:r>
+        <w:rPr>
+          <w:b/>
+          <w:bCs/>
+        </w:rPr>
+        <w:t xml:space="preserve">  </w:t>
+      </w:r>
+      <w:r>
+        <w:rPr>
+          <w:b/>
+          <w:bCs/>
+        </w:rPr>
+        <w:t>:</w:t>
+      </w:r>
+      <w:r>
+        <w:rPr>
+          <w:b/>
+          <w:bCs/>
+        </w:rPr>
+        <w:t xml:space="preserve"> {{</w:t>
       </w:r>
       <w:r>
         <w:rPr>
@@ -833,6 +878,13 @@
         </w:rPr>
         <w:t>ProfessionalGroup</w:t>
       </w:r>
+      <w:r>
+        <w:rPr>
+          <w:b/>
+          <w:bCs/>
+        </w:rPr>
+        <w:t>}}</w:t>
+      </w:r>
     </w:p>
     <w:p>
       <w:pPr>
@@ -867,71 +919,29 @@
           <w:b/>
           <w:bCs/>
         </w:rPr>
-        <w:t xml:space="preserve">    </w:t>
-      </w:r>
-      <w:r>
-        <w:rPr>
-          <w:b/>
-          <w:bCs/>
-        </w:rPr>
-        <w:t>Ref1</w:t>
-      </w:r>
-      <w:r>
-        <w:rPr>
-          <w:b/>
-          <w:bCs/>
-        </w:rPr>
-        <w:t>FirstLastName</w:t>
-      </w:r>
-      <w:r>
-        <w:rPr>
-          <w:b/>
-          <w:bCs/>
-        </w:rPr>
-        <w:t xml:space="preserve">   /  </w:t>
-      </w:r>
-      <w:r>
-        <w:rPr>
-          <w:b/>
-          <w:bCs/>
-        </w:rPr>
-        <w:t>Ref2FirstLastName</w:t>
-      </w:r>
-    </w:p>
-    <w:p>
-      <w:pPr>
-        <w:rPr>
-          <w:b/>
-          <w:bCs/>
-        </w:rPr>
-      </w:pPr>
-      <w:r>
-        <w:rPr>
-          <w:b/>
-          <w:bCs/>
-        </w:rPr>
-        <w:t>GSM NO                        :</w:t>
-      </w:r>
-      <w:r>
-        <w:rPr>
-          <w:b/>
-          <w:bCs/>
-        </w:rPr>
-        <w:t xml:space="preserve">    </w:t>
-      </w:r>
-      <w:r>
-        <w:rPr>
-          <w:b/>
-          <w:bCs/>
-        </w:rPr>
-        <w:t>Ref1</w:t>
-      </w:r>
-      <w:r>
-        <w:rPr>
-          <w:b/>
-          <w:bCs/>
-        </w:rPr>
-        <w:t>PhoneNumber</w:t>
+        <w:t xml:space="preserve">  {{Ref1FirstLastName}}  /  {{Ref2FirstLastName}}</w:t>
+      </w:r>
+    </w:p>
+    <w:p>
+      <w:pPr>
+        <w:rPr>
+          <w:b/>
+          <w:bCs/>
+        </w:rPr>
+      </w:pPr>
+      <w:r>
+        <w:rPr>
+          <w:b/>
+          <w:bCs/>
+        </w:rPr>
+        <w:t>GSM NO                     :</w:t>
+      </w:r>
+      <w:r>
+        <w:rPr>
+          <w:b/>
+          <w:bCs/>
+        </w:rPr>
+        <w:t xml:space="preserve">  {{Ref1PhoneNumber}}</w:t>
       </w:r>
     </w:p>
     <w:p>
@@ -1660,7 +1670,6 @@
   <w:style w:type="character" w:default="1" w:styleId="DefaultParagraphFont">
     <w:name w:val="Default Paragraph Font"/>
     <w:uiPriority w:val="1"/>
-    <w:semiHidden/>
     <w:unhideWhenUsed/>
   </w:style>
   <w:style w:type="table" w:default="1" w:styleId="TableNormal">

</xml_diff>